<commit_message>
updayed inception phase status assessment
</commit_message>
<xml_diff>
--- a/Documentation/Inception Phase Status Assessment.docx
+++ b/Documentation/Inception Phase Status Assessment.docx
@@ -1578,23 +1578,29 @@
         </w:rPr>
         <w:t xml:space="preserve">This document consists of how we will combine all required components </w:t>
       </w:r>
-      <w:proofErr w:type="gramStart"/>
-      <w:r>
-        <w:rPr>
-          <w:rFonts w:ascii="Arial" w:hAnsi="Arial" w:cs="Arial"/>
-          <w:i/>
-          <w:color w:val="0070C0"/>
-        </w:rPr>
-        <w:t>together :</w:t>
-      </w:r>
-      <w:proofErr w:type="gramEnd"/>
-      <w:r>
-        <w:rPr>
-          <w:rFonts w:ascii="Arial" w:hAnsi="Arial" w:cs="Arial"/>
-          <w:i/>
-          <w:color w:val="0070C0"/>
-        </w:rPr>
-        <w:t xml:space="preserve"> Still need issues.</w:t>
+      <w:r>
+        <w:rPr>
+          <w:rFonts w:ascii="Arial" w:hAnsi="Arial" w:cs="Arial"/>
+          <w:i/>
+          <w:color w:val="0070C0"/>
+        </w:rPr>
+        <w:t>together:</w:t>
+      </w:r>
+      <w:r>
+        <w:rPr>
+          <w:rFonts w:ascii="Arial" w:hAnsi="Arial" w:cs="Arial"/>
+          <w:i/>
+          <w:color w:val="0070C0"/>
+        </w:rPr>
+        <w:t xml:space="preserve"> </w:t>
+      </w:r>
+      <w:r>
+        <w:rPr>
+          <w:rFonts w:ascii="Arial" w:hAnsi="Arial" w:cs="Arial"/>
+          <w:i/>
+          <w:color w:val="0070C0"/>
+        </w:rPr>
+        <w:t xml:space="preserve">   No issue.</w:t>
       </w:r>
     </w:p>
     <w:p>
@@ -1749,124 +1755,44 @@
     </w:p>
     <w:p>
       <w:pPr>
+        <w:pStyle w:val="Heading2"/>
+      </w:pPr>
+      <w:r>
+        <w:t>No issues</w:t>
+      </w:r>
+    </w:p>
+    <w:p>
+      <w:pPr>
+        <w:pStyle w:val="Heading2"/>
+      </w:pPr>
+      <w:r>
+        <w:t>4. Risks</w:t>
+      </w:r>
+    </w:p>
+    <w:p>
+      <w:pPr>
+        <w:pStyle w:val="NormalWeb"/>
+        <w:spacing w:before="0" w:beforeAutospacing="0" w:after="120" w:afterAutospacing="0"/>
+        <w:rPr>
+          <w:rFonts w:ascii="Arial" w:hAnsi="Arial" w:cs="Arial"/>
+          <w:i/>
+          <w:color w:val="0070C0"/>
+        </w:rPr>
+      </w:pPr>
+      <w:r>
+        <w:rPr>
+          <w:rFonts w:ascii="Arial" w:hAnsi="Arial" w:cs="Arial"/>
+          <w:i/>
+          <w:color w:val="0070C0"/>
+        </w:rPr>
+        <w:t>For each risk (max 7)</w:t>
+      </w:r>
+    </w:p>
+    <w:p>
+      <w:pPr>
         <w:pStyle w:val="Heading3"/>
-      </w:pPr>
-      <w:r>
-        <w:rPr>
-          <w:color w:val="000000"/>
-        </w:rPr>
-        <w:t xml:space="preserve">3.x </w:t>
-      </w:r>
-      <w:r>
-        <w:rPr>
-          <w:i/>
-        </w:rPr>
-        <w:t xml:space="preserve">&lt;insert </w:t>
-      </w:r>
-      <w:r>
-        <w:rPr>
-          <w:i/>
-        </w:rPr>
-        <w:t>Issue</w:t>
-      </w:r>
-      <w:r>
-        <w:rPr>
-          <w:i/>
-        </w:rPr>
-        <w:t xml:space="preserve"> name here&gt;</w:t>
-      </w:r>
-    </w:p>
-    <w:p>
-      <w:pPr>
-        <w:pStyle w:val="NormalWeb"/>
-        <w:spacing w:before="0" w:beforeAutospacing="0" w:after="120" w:afterAutospacing="0"/>
-        <w:ind w:left="720"/>
-        <w:rPr>
-          <w:rFonts w:ascii="Arial" w:hAnsi="Arial" w:cs="Arial"/>
-          <w:i/>
-          <w:color w:val="0070C0"/>
-        </w:rPr>
-      </w:pPr>
-      <w:r>
-        <w:rPr>
-          <w:rFonts w:ascii="Arial" w:hAnsi="Arial" w:cs="Arial"/>
-          <w:i/>
-          <w:color w:val="0070C0"/>
-        </w:rPr>
-        <w:t>&lt;</w:t>
-      </w:r>
-      <w:proofErr w:type="gramStart"/>
-      <w:r>
-        <w:rPr>
-          <w:rFonts w:ascii="Arial" w:hAnsi="Arial" w:cs="Arial"/>
-          <w:i/>
-          <w:color w:val="0070C0"/>
-        </w:rPr>
-        <w:t>identify</w:t>
-      </w:r>
-      <w:proofErr w:type="gramEnd"/>
-      <w:r>
-        <w:rPr>
-          <w:rFonts w:ascii="Arial" w:hAnsi="Arial" w:cs="Arial"/>
-          <w:i/>
-          <w:color w:val="0070C0"/>
-        </w:rPr>
-        <w:t xml:space="preserve"> any key points you wish to make about this particular non-deliverable-associated issue&gt;</w:t>
-      </w:r>
-    </w:p>
-    <w:p>
-      <w:pPr>
-        <w:pStyle w:val="NormalWeb"/>
-        <w:spacing w:before="0" w:beforeAutospacing="0" w:after="120" w:afterAutospacing="0"/>
-        <w:ind w:left="720"/>
-        <w:rPr>
-          <w:rFonts w:ascii="Arial" w:hAnsi="Arial" w:cs="Arial"/>
-          <w:i/>
-          <w:color w:val="0070C0"/>
-        </w:rPr>
-      </w:pPr>
-      <w:r>
-        <w:rPr>
-          <w:rFonts w:ascii="Arial" w:hAnsi="Arial" w:cs="Arial"/>
-          <w:i/>
-          <w:color w:val="0070C0"/>
-        </w:rPr>
-        <w:t>&lt;say whether the issue is ongoing or resolved – if ongoing say what you are doing to monitor and manage it&gt;</w:t>
-      </w:r>
-    </w:p>
-    <w:p>
-      <w:pPr>
-        <w:pStyle w:val="Heading2"/>
-      </w:pPr>
-      <w:r>
-        <w:t>4. Risks</w:t>
-      </w:r>
-    </w:p>
-    <w:p>
-      <w:pPr>
-        <w:pStyle w:val="NormalWeb"/>
-        <w:spacing w:before="0" w:beforeAutospacing="0" w:after="120" w:afterAutospacing="0"/>
-        <w:rPr>
-          <w:rFonts w:ascii="Arial" w:hAnsi="Arial" w:cs="Arial"/>
-          <w:i/>
-          <w:color w:val="0070C0"/>
-        </w:rPr>
-      </w:pPr>
-      <w:r>
-        <w:rPr>
-          <w:rFonts w:ascii="Arial" w:hAnsi="Arial" w:cs="Arial"/>
-          <w:i/>
-          <w:color w:val="0070C0"/>
-        </w:rPr>
-        <w:t>For each risk (max 7)</w:t>
-      </w:r>
-    </w:p>
-    <w:p>
-      <w:pPr>
-        <w:pStyle w:val="Heading3"/>
-        <w:rPr>
-          <w:i/>
-          <w:color w:val="000000"/>
+        <w:rPr>
+          <w:i/>
         </w:rPr>
       </w:pPr>
       <w:r>
@@ -1879,155 +1805,228 @@
         <w:rPr>
           <w:color w:val="000000"/>
         </w:rPr>
-        <w:t xml:space="preserve">.x </w:t>
-      </w:r>
-      <w:r>
-        <w:rPr>
-          <w:i/>
-        </w:rPr>
-        <w:t>&lt;insert risk name here&gt;</w:t>
-      </w:r>
-    </w:p>
-    <w:p>
-      <w:pPr>
-        <w:pStyle w:val="NormalWeb"/>
-        <w:spacing w:before="0" w:beforeAutospacing="0" w:after="120" w:afterAutospacing="0"/>
-        <w:ind w:left="720"/>
-        <w:rPr>
-          <w:rFonts w:ascii="Arial" w:hAnsi="Arial" w:cs="Arial"/>
-          <w:i/>
-          <w:color w:val="0070C0"/>
-        </w:rPr>
-      </w:pPr>
-      <w:r>
-        <w:rPr>
-          <w:rFonts w:ascii="Arial" w:hAnsi="Arial" w:cs="Arial"/>
-          <w:i/>
-          <w:color w:val="0070C0"/>
-        </w:rPr>
-        <w:t>&lt;identify any key points you wish to make about this particular risk&gt;</w:t>
-      </w:r>
-    </w:p>
-    <w:p>
-      <w:pPr>
-        <w:pStyle w:val="NormalWeb"/>
-        <w:spacing w:before="0" w:beforeAutospacing="0" w:after="120" w:afterAutospacing="0"/>
-        <w:ind w:left="720"/>
-        <w:rPr>
-          <w:rFonts w:ascii="Arial" w:hAnsi="Arial" w:cs="Arial"/>
-          <w:i/>
-          <w:color w:val="0070C0"/>
-        </w:rPr>
-      </w:pPr>
-      <w:r>
-        <w:rPr>
-          <w:rFonts w:ascii="Arial" w:hAnsi="Arial" w:cs="Arial"/>
-          <w:i/>
-          <w:color w:val="0070C0"/>
-        </w:rPr>
-        <w:t>&lt;state the mitigation strategy you are using to address the risk&gt;</w:t>
-      </w:r>
-    </w:p>
-    <w:p>
-      <w:pPr>
-        <w:pStyle w:val="NormalWeb"/>
-        <w:spacing w:before="0" w:beforeAutospacing="0" w:after="120" w:afterAutospacing="0"/>
-        <w:ind w:left="720"/>
-        <w:rPr>
-          <w:rFonts w:ascii="Arial" w:hAnsi="Arial" w:cs="Arial"/>
-          <w:i/>
-          <w:color w:val="0070C0"/>
-        </w:rPr>
-      </w:pPr>
-      <w:r>
-        <w:rPr>
-          <w:rFonts w:ascii="Arial" w:hAnsi="Arial" w:cs="Arial"/>
-          <w:i/>
-          <w:color w:val="0070C0"/>
-        </w:rPr>
-        <w:t>&lt;say whether the risk is ongoing or resolved&gt;</w:t>
-      </w:r>
-    </w:p>
-    <w:p>
-      <w:pPr>
-        <w:pStyle w:val="Heading2"/>
-      </w:pPr>
-      <w:r>
-        <w:lastRenderedPageBreak/>
-        <w:t>5 Summary</w:t>
-      </w:r>
-      <w:r>
-        <w:t xml:space="preserve"> – Overall Project Progress</w:t>
-      </w:r>
-    </w:p>
-    <w:p>
-      <w:pPr>
-        <w:pStyle w:val="NormalWeb"/>
-        <w:spacing w:before="0" w:beforeAutospacing="0" w:after="120" w:afterAutospacing="0"/>
-        <w:rPr>
-          <w:rFonts w:ascii="Arial" w:hAnsi="Arial" w:cs="Arial"/>
-          <w:i/>
-          <w:color w:val="0070C0"/>
-        </w:rPr>
-      </w:pPr>
-      <w:r>
-        <w:rPr>
-          <w:rFonts w:ascii="Arial" w:hAnsi="Arial" w:cs="Arial"/>
-          <w:i/>
-          <w:color w:val="0070C0"/>
-        </w:rPr>
-        <w:t>&lt;Summarise your progress against the aims of the Inception Phase&gt;</w:t>
-      </w:r>
-    </w:p>
-    <w:p>
-      <w:pPr>
-        <w:pStyle w:val="NormalWeb"/>
-        <w:spacing w:before="0" w:beforeAutospacing="0" w:after="120" w:afterAutospacing="0"/>
-        <w:rPr>
-          <w:rFonts w:ascii="Arial" w:hAnsi="Arial" w:cs="Arial"/>
-          <w:i/>
-          <w:color w:val="0070C0"/>
-        </w:rPr>
-      </w:pPr>
-      <w:r>
-        <w:rPr>
-          <w:rFonts w:ascii="Arial" w:hAnsi="Arial" w:cs="Arial"/>
-          <w:i/>
-          <w:color w:val="0070C0"/>
-        </w:rPr>
-        <w:t>&lt;Summarise the status of any ongoing issues&gt;</w:t>
-      </w:r>
-    </w:p>
-    <w:p>
-      <w:pPr>
-        <w:pStyle w:val="NormalWeb"/>
-        <w:spacing w:before="0" w:beforeAutospacing="0" w:after="120" w:afterAutospacing="0"/>
-        <w:rPr>
-          <w:rFonts w:ascii="Arial" w:hAnsi="Arial" w:cs="Arial"/>
-          <w:i/>
-          <w:color w:val="0070C0"/>
-        </w:rPr>
-      </w:pPr>
-      <w:r>
-        <w:rPr>
-          <w:rFonts w:ascii="Arial" w:hAnsi="Arial" w:cs="Arial"/>
-          <w:i/>
-          <w:color w:val="0070C0"/>
-        </w:rPr>
-        <w:t>&lt;Summarise the status of any ongoing risks&gt;</w:t>
-      </w:r>
-    </w:p>
-    <w:p>
-      <w:pPr>
-        <w:pStyle w:val="NormalWeb"/>
-        <w:spacing w:before="0" w:beforeAutospacing="0" w:after="120" w:afterAutospacing="0"/>
-        <w:rPr>
-          <w:rFonts w:ascii="Arial" w:hAnsi="Arial" w:cs="Arial"/>
-          <w:color w:val="000000"/>
-        </w:rPr>
-      </w:pPr>
+        <w:t>.</w:t>
+      </w:r>
+      <w:r>
+        <w:rPr>
+          <w:color w:val="000000"/>
+        </w:rPr>
+        <w:t>1</w:t>
+      </w:r>
+      <w:r>
+        <w:rPr>
+          <w:color w:val="000000"/>
+        </w:rPr>
+        <w:t xml:space="preserve"> </w:t>
+      </w:r>
+      <w:r>
+        <w:rPr>
+          <w:i/>
+        </w:rPr>
+        <w:t>system incompatible with sponsors systems</w:t>
+      </w:r>
+    </w:p>
+    <w:p>
+      <w:pPr>
+        <w:rPr>
+          <w:rFonts w:ascii="Arial" w:eastAsia="Times New Roman" w:hAnsi="Arial" w:cs="Arial"/>
+          <w:i/>
+          <w:color w:val="0070C0"/>
+          <w:sz w:val="24"/>
+          <w:szCs w:val="24"/>
+          <w:lang w:eastAsia="en-AU"/>
+        </w:rPr>
+      </w:pPr>
+      <w:r>
+        <w:tab/>
+      </w:r>
+      <w:r>
+        <w:rPr>
+          <w:rFonts w:ascii="Arial" w:eastAsia="Times New Roman" w:hAnsi="Arial" w:cs="Arial"/>
+          <w:i/>
+          <w:color w:val="0070C0"/>
+          <w:sz w:val="24"/>
+          <w:szCs w:val="24"/>
+          <w:lang w:eastAsia="en-AU"/>
+        </w:rPr>
+        <w:t xml:space="preserve">If the system cannot be used by the sponsor then the system is not able to be used by the sponsor. </w:t>
+      </w:r>
+    </w:p>
+    <w:p>
+      <w:pPr>
+        <w:ind w:firstLine="720"/>
+        <w:rPr>
+          <w:rFonts w:ascii="Arial" w:eastAsia="Times New Roman" w:hAnsi="Arial" w:cs="Arial"/>
+          <w:i/>
+          <w:color w:val="0070C0"/>
+          <w:sz w:val="24"/>
+          <w:szCs w:val="24"/>
+          <w:lang w:eastAsia="en-AU"/>
+        </w:rPr>
+      </w:pPr>
+      <w:r>
+        <w:rPr>
+          <w:rFonts w:ascii="Arial" w:eastAsia="Times New Roman" w:hAnsi="Arial" w:cs="Arial"/>
+          <w:i/>
+          <w:color w:val="0070C0"/>
+          <w:sz w:val="24"/>
+          <w:szCs w:val="24"/>
+          <w:lang w:eastAsia="en-AU"/>
+        </w:rPr>
+        <w:t>The key mitigation strategy is to develop a program which is compatible with most systems.</w:t>
+      </w:r>
       <w:bookmarkStart w:id="0" w:name="_GoBack"/>
       <w:bookmarkEnd w:id="0"/>
+    </w:p>
+    <w:p>
+      <w:pPr>
+        <w:pStyle w:val="Heading3"/>
+        <w:rPr>
+          <w:i/>
+        </w:rPr>
+      </w:pPr>
+      <w:r>
+        <w:rPr>
+          <w:i/>
+        </w:rPr>
+        <w:t>4.2 Poor use of version control</w:t>
+      </w:r>
+    </w:p>
+    <w:p>
+      <w:pPr>
+        <w:pStyle w:val="NormalWeb"/>
+        <w:spacing w:before="0" w:beforeAutospacing="0" w:after="120" w:afterAutospacing="0"/>
+        <w:rPr>
+          <w:rFonts w:ascii="Arial" w:hAnsi="Arial" w:cs="Arial"/>
+          <w:i/>
+          <w:color w:val="0070C0"/>
+        </w:rPr>
+      </w:pPr>
+      <w:r>
+        <w:rPr>
+          <w:rFonts w:ascii="Arial" w:hAnsi="Arial" w:cs="Arial"/>
+          <w:i/>
+          <w:color w:val="0070C0"/>
+        </w:rPr>
+        <w:t>This risk can cause project delays if the team does not appropriately use version control which will cause the project to fail.</w:t>
+      </w:r>
+    </w:p>
+    <w:p>
+      <w:pPr>
+        <w:pStyle w:val="NormalWeb"/>
+        <w:spacing w:before="0" w:beforeAutospacing="0" w:after="120" w:afterAutospacing="0"/>
+        <w:rPr>
+          <w:rFonts w:ascii="Arial" w:hAnsi="Arial" w:cs="Arial"/>
+          <w:i/>
+          <w:color w:val="0070C0"/>
+        </w:rPr>
+      </w:pPr>
+      <w:r>
+        <w:rPr>
+          <w:rFonts w:ascii="Arial" w:hAnsi="Arial" w:cs="Arial"/>
+          <w:i/>
+          <w:color w:val="0070C0"/>
+        </w:rPr>
+        <w:lastRenderedPageBreak/>
+        <w:t>The mitigation strategy is to use a common version control system with available help online.</w:t>
+      </w:r>
+    </w:p>
+    <w:p>
+      <w:pPr>
+        <w:pStyle w:val="NormalWeb"/>
+        <w:spacing w:before="0" w:beforeAutospacing="0" w:after="120" w:afterAutospacing="0"/>
+        <w:rPr>
+          <w:rFonts w:ascii="Arial" w:hAnsi="Arial" w:cs="Arial"/>
+          <w:i/>
+          <w:color w:val="0070C0"/>
+        </w:rPr>
+      </w:pPr>
+      <w:r>
+        <w:rPr>
+          <w:rFonts w:ascii="Arial" w:hAnsi="Arial" w:cs="Arial"/>
+          <w:i/>
+          <w:color w:val="0070C0"/>
+        </w:rPr>
+        <w:t>This risk is resolved</w:t>
+      </w:r>
+    </w:p>
+    <w:p>
+      <w:pPr>
+        <w:pStyle w:val="Heading2"/>
+      </w:pPr>
+      <w:r>
+        <w:t>5 Summary</w:t>
+      </w:r>
+      <w:r>
+        <w:t xml:space="preserve"> – Overall Project Progress</w:t>
+      </w:r>
+    </w:p>
+    <w:p>
+      <w:pPr>
+        <w:pStyle w:val="NormalWeb"/>
+        <w:spacing w:before="0" w:beforeAutospacing="0" w:after="120" w:afterAutospacing="0"/>
+        <w:rPr>
+          <w:rFonts w:ascii="Arial" w:hAnsi="Arial" w:cs="Arial"/>
+          <w:i/>
+          <w:color w:val="0070C0"/>
+        </w:rPr>
+      </w:pPr>
+      <w:r>
+        <w:rPr>
+          <w:rFonts w:ascii="Arial" w:hAnsi="Arial" w:cs="Arial"/>
+          <w:i/>
+          <w:color w:val="0070C0"/>
+        </w:rPr>
+        <w:t>&lt;Summarise your progress against the aims of the Inception Phase&gt;</w:t>
+      </w:r>
+    </w:p>
+    <w:p>
+      <w:pPr>
+        <w:pStyle w:val="NormalWeb"/>
+        <w:spacing w:before="0" w:beforeAutospacing="0" w:after="120" w:afterAutospacing="0"/>
+        <w:rPr>
+          <w:rFonts w:ascii="Arial" w:hAnsi="Arial" w:cs="Arial"/>
+          <w:i/>
+          <w:color w:val="0070C0"/>
+        </w:rPr>
+      </w:pPr>
+      <w:r>
+        <w:rPr>
+          <w:rFonts w:ascii="Arial" w:hAnsi="Arial" w:cs="Arial"/>
+          <w:i/>
+          <w:color w:val="0070C0"/>
+        </w:rPr>
+        <w:t>&lt;Summarise the status of any ongoing issues&gt;</w:t>
+      </w:r>
+    </w:p>
+    <w:p>
+      <w:pPr>
+        <w:pStyle w:val="NormalWeb"/>
+        <w:spacing w:before="0" w:beforeAutospacing="0" w:after="120" w:afterAutospacing="0"/>
+        <w:rPr>
+          <w:rFonts w:ascii="Arial" w:hAnsi="Arial" w:cs="Arial"/>
+          <w:i/>
+          <w:color w:val="0070C0"/>
+        </w:rPr>
+      </w:pPr>
+      <w:r>
+        <w:rPr>
+          <w:rFonts w:ascii="Arial" w:hAnsi="Arial" w:cs="Arial"/>
+          <w:i/>
+          <w:color w:val="0070C0"/>
+        </w:rPr>
+        <w:t>&lt;Summarise the status of any ongoing risks&gt;</w:t>
+      </w:r>
+    </w:p>
+    <w:p>
+      <w:pPr>
+        <w:pStyle w:val="NormalWeb"/>
+        <w:spacing w:before="0" w:beforeAutospacing="0" w:after="120" w:afterAutospacing="0"/>
+        <w:rPr>
+          <w:rFonts w:ascii="Arial" w:hAnsi="Arial" w:cs="Arial"/>
+          <w:color w:val="000000"/>
+        </w:rPr>
+      </w:pPr>
     </w:p>
     <w:sectPr>
       <w:pgSz w:w="11906" w:h="16838"/>
@@ -3010,7 +3009,7 @@
   <a:extraClrSchemeLst/>
   <a:extLst>
     <a:ext uri="{05A4C25C-085E-4340-85A3-A5531E510DB2}">
-      <thm15:themeFamily xmlns:thm15="http://schemas.microsoft.com/office/thememl/2012/main" xmlns="" name="Office Theme" id="{62F939B6-93AF-4DB8-9C6B-D6C7DFDC589F}" vid="{4A3C46E8-61CC-4603-A589-7422A47A8E4A}"/>
+      <thm15:themeFamily xmlns="" xmlns:thm15="http://schemas.microsoft.com/office/thememl/2012/main" name="Office Theme" id="{62F939B6-93AF-4DB8-9C6B-D6C7DFDC589F}" vid="{4A3C46E8-61CC-4603-A589-7422A47A8E4A}"/>
     </a:ext>
   </a:extLst>
 </a:theme>

</xml_diff>